<commit_message>
All i want for christmas...
... is code that woooorrkkssss!!!!! oooooooooo, baabeeey!!!
</commit_message>
<xml_diff>
--- a/Video.docx
+++ b/Video.docx
@@ -1,6 +1,6 @@
 
 <file path=word/document.xml><?xml version="1.0" encoding="utf-8"?>
-<w:document xmlns:wpc="http://schemas.microsoft.com/office/word/2010/wordprocessingCanvas" xmlns:mc="http://schemas.openxmlformats.org/markup-compatibility/2006" xmlns:o="urn:schemas-microsoft-com:office:office" xmlns:r="http://schemas.openxmlformats.org/officeDocument/2006/relationships" xmlns:m="http://schemas.openxmlformats.org/officeDocument/2006/math" xmlns:v="urn:schemas-microsoft-com:vml" xmlns:wp14="http://schemas.microsoft.com/office/word/2010/wordprocessingDrawing" xmlns:wp="http://schemas.openxmlformats.org/drawingml/2006/wordprocessingDrawing" xmlns:w10="urn:schemas-microsoft-com:office:word" xmlns:w="http://schemas.openxmlformats.org/wordprocessingml/2006/main" xmlns:w14="http://schemas.microsoft.com/office/word/2010/wordml" xmlns:w15="http://schemas.microsoft.com/office/word/2012/wordml" xmlns:wpg="http://schemas.microsoft.com/office/word/2010/wordprocessingGroup" xmlns:wpi="http://schemas.microsoft.com/office/word/2010/wordprocessingInk" xmlns:wne="http://schemas.microsoft.com/office/word/2006/wordml" xmlns:wps="http://schemas.microsoft.com/office/word/2010/wordprocessingShape" mc:Ignorable="w14 w15 wp14">
+<w:document xmlns:wpc="http://schemas.microsoft.com/office/word/2010/wordprocessingCanvas" xmlns:cx="http://schemas.microsoft.com/office/drawing/2014/chartex" xmlns:cx1="http://schemas.microsoft.com/office/drawing/2015/9/8/chartex" xmlns:cx2="http://schemas.microsoft.com/office/drawing/2015/10/21/chartex" xmlns:cx3="http://schemas.microsoft.com/office/drawing/2016/5/9/chartex" xmlns:cx4="http://schemas.microsoft.com/office/drawing/2016/5/10/chartex" xmlns:cx5="http://schemas.microsoft.com/office/drawing/2016/5/11/chartex" xmlns:cx6="http://schemas.microsoft.com/office/drawing/2016/5/12/chartex" xmlns:cx7="http://schemas.microsoft.com/office/drawing/2016/5/13/chartex" xmlns:cx8="http://schemas.microsoft.com/office/drawing/2016/5/14/chartex" xmlns:mc="http://schemas.openxmlformats.org/markup-compatibility/2006" xmlns:aink="http://schemas.microsoft.com/office/drawing/2016/ink" xmlns:am3d="http://schemas.microsoft.com/office/drawing/2017/model3d" xmlns:o="urn:schemas-microsoft-com:office:office" xmlns:r="http://schemas.openxmlformats.org/officeDocument/2006/relationships" xmlns:m="http://schemas.openxmlformats.org/officeDocument/2006/math" xmlns:v="urn:schemas-microsoft-com:vml" xmlns:wp14="http://schemas.microsoft.com/office/word/2010/wordprocessingDrawing" xmlns:wp="http://schemas.openxmlformats.org/drawingml/2006/wordprocessingDrawing" xmlns:w10="urn:schemas-microsoft-com:office:word" xmlns:w="http://schemas.openxmlformats.org/wordprocessingml/2006/main" xmlns:w14="http://schemas.microsoft.com/office/word/2010/wordml" xmlns:w15="http://schemas.microsoft.com/office/word/2012/wordml" xmlns:w16cid="http://schemas.microsoft.com/office/word/2016/wordml/cid" xmlns:w16se="http://schemas.microsoft.com/office/word/2015/wordml/symex" xmlns:wpg="http://schemas.microsoft.com/office/word/2010/wordprocessingGroup" xmlns:wpi="http://schemas.microsoft.com/office/word/2010/wordprocessingInk" xmlns:wne="http://schemas.microsoft.com/office/word/2006/wordml" xmlns:wps="http://schemas.microsoft.com/office/word/2010/wordprocessingShape" mc:Ignorable="w14 w15 w16se w16cid wp14">
   <w:body>
     <w:p>
       <w:pPr>
@@ -82,8 +82,14 @@
           <w:ilvl w:val="0"/>
           <w:numId w:val="1"/>
         </w:numPr>
-      </w:pPr>
-      <w:r>
+        <w:rPr>
+          <w:highlight w:val="yellow"/>
+        </w:rPr>
+      </w:pPr>
+      <w:r>
+        <w:rPr>
+          <w:highlight w:val="yellow"/>
+        </w:rPr>
         <w:t>Main menu</w:t>
       </w:r>
     </w:p>
@@ -94,8 +100,14 @@
           <w:ilvl w:val="1"/>
           <w:numId w:val="1"/>
         </w:numPr>
-      </w:pPr>
-      <w:r>
+        <w:rPr>
+          <w:highlight w:val="yellow"/>
+        </w:rPr>
+      </w:pPr>
+      <w:r>
+        <w:rPr>
+          <w:highlight w:val="yellow"/>
+        </w:rPr>
         <w:t xml:space="preserve">User Profiles </w:t>
       </w:r>
     </w:p>
@@ -106,8 +118,14 @@
           <w:ilvl w:val="2"/>
           <w:numId w:val="1"/>
         </w:numPr>
-      </w:pPr>
-      <w:r>
+        <w:rPr>
+          <w:highlight w:val="yellow"/>
+        </w:rPr>
+      </w:pPr>
+      <w:r>
+        <w:rPr>
+          <w:highlight w:val="yellow"/>
+        </w:rPr>
         <w:t>Create new profile and delete existing ones</w:t>
       </w:r>
     </w:p>
@@ -118,8 +136,14 @@
           <w:ilvl w:val="2"/>
           <w:numId w:val="1"/>
         </w:numPr>
-      </w:pPr>
-      <w:r>
+        <w:rPr>
+          <w:highlight w:val="yellow"/>
+        </w:rPr>
+      </w:pPr>
+      <w:r>
+        <w:rPr>
+          <w:highlight w:val="yellow"/>
+        </w:rPr>
         <w:t>How to start the game after creating a profile</w:t>
       </w:r>
     </w:p>
@@ -130,8 +154,14 @@
           <w:ilvl w:val="2"/>
           <w:numId w:val="1"/>
         </w:numPr>
-      </w:pPr>
-      <w:r>
+        <w:rPr>
+          <w:highlight w:val="yellow"/>
+        </w:rPr>
+      </w:pPr>
+      <w:r>
+        <w:rPr>
+          <w:highlight w:val="yellow"/>
+        </w:rPr>
         <w:t>Name, highest level reached</w:t>
       </w:r>
     </w:p>
@@ -142,8 +172,14 @@
           <w:ilvl w:val="2"/>
           <w:numId w:val="1"/>
         </w:numPr>
-      </w:pPr>
-      <w:r>
+        <w:rPr>
+          <w:highlight w:val="yellow"/>
+        </w:rPr>
+      </w:pPr>
+      <w:r>
+        <w:rPr>
+          <w:highlight w:val="yellow"/>
+        </w:rPr>
         <w:t>Continuation of a profile</w:t>
       </w:r>
     </w:p>
@@ -154,13 +190,22 @@
           <w:ilvl w:val="2"/>
           <w:numId w:val="1"/>
         </w:numPr>
+        <w:rPr>
+          <w:highlight w:val="yellow"/>
+        </w:rPr>
       </w:pPr>
       <w:proofErr w:type="spellStart"/>
       <w:r>
+        <w:rPr>
+          <w:highlight w:val="yellow"/>
+        </w:rPr>
         <w:t>Leaderboards</w:t>
       </w:r>
       <w:proofErr w:type="spellEnd"/>
       <w:r>
+        <w:rPr>
+          <w:highlight w:val="yellow"/>
+        </w:rPr>
         <w:t xml:space="preserve"> </w:t>
       </w:r>
     </w:p>
@@ -171,8 +216,14 @@
           <w:ilvl w:val="1"/>
           <w:numId w:val="1"/>
         </w:numPr>
-      </w:pPr>
-      <w:r>
+        <w:rPr>
+          <w:highlight w:val="yellow"/>
+        </w:rPr>
+      </w:pPr>
+      <w:r>
+        <w:rPr>
+          <w:highlight w:val="yellow"/>
+        </w:rPr>
         <w:t>Message of the Day</w:t>
       </w:r>
     </w:p>
@@ -183,17 +234,32 @@
           <w:ilvl w:val="0"/>
           <w:numId w:val="1"/>
         </w:numPr>
-      </w:pPr>
-      <w:r>
+        <w:rPr>
+          <w:highlight w:val="yellow"/>
+        </w:rPr>
+      </w:pPr>
+      <w:r>
+        <w:rPr>
+          <w:highlight w:val="yellow"/>
+        </w:rPr>
         <w:t>Intro into game</w:t>
       </w:r>
       <w:r>
+        <w:rPr>
+          <w:highlight w:val="yellow"/>
+        </w:rPr>
         <w:t>play</w:t>
       </w:r>
       <w:r>
+        <w:rPr>
+          <w:highlight w:val="yellow"/>
+        </w:rPr>
         <w:t>/ How to play</w:t>
       </w:r>
       <w:r>
+        <w:rPr>
+          <w:highlight w:val="yellow"/>
+        </w:rPr>
         <w:t xml:space="preserve"> (using the arrow keys to move around the board)</w:t>
       </w:r>
     </w:p>
@@ -204,11 +270,20 @@
           <w:ilvl w:val="0"/>
           <w:numId w:val="1"/>
         </w:numPr>
-      </w:pPr>
-      <w:r>
+        <w:rPr>
+          <w:highlight w:val="yellow"/>
+        </w:rPr>
+      </w:pPr>
+      <w:r>
+        <w:rPr>
+          <w:highlight w:val="yellow"/>
+        </w:rPr>
         <w:t>Tiles</w:t>
       </w:r>
       <w:r>
+        <w:rPr>
+          <w:highlight w:val="yellow"/>
+        </w:rPr>
         <w:t xml:space="preserve"> and collectables</w:t>
       </w:r>
     </w:p>
@@ -219,17 +294,32 @@
           <w:ilvl w:val="1"/>
           <w:numId w:val="1"/>
         </w:numPr>
-      </w:pPr>
-      <w:r>
+        <w:rPr>
+          <w:highlight w:val="yellow"/>
+        </w:rPr>
+      </w:pPr>
+      <w:r>
+        <w:rPr>
+          <w:highlight w:val="yellow"/>
+        </w:rPr>
         <w:t xml:space="preserve">Walls, Ground, Goal, Fire, </w:t>
       </w:r>
       <w:r>
+        <w:rPr>
+          <w:highlight w:val="yellow"/>
+        </w:rPr>
         <w:t>Door, (</w:t>
       </w:r>
       <w:r>
+        <w:rPr>
+          <w:highlight w:val="yellow"/>
+        </w:rPr>
         <w:t>different colours and tokens), Teleporter</w:t>
       </w:r>
       <w:r>
+        <w:rPr>
+          <w:highlight w:val="yellow"/>
+        </w:rPr>
         <w:t xml:space="preserve">, </w:t>
       </w:r>
     </w:p>
@@ -239,96 +329,306 @@
         <w:ind w:left="1440"/>
         <w:rPr>
           <w:color w:val="FF0000"/>
+          <w:highlight w:val="yellow"/>
         </w:rPr>
       </w:pPr>
       <w:r>
         <w:rPr>
           <w:color w:val="FF0000"/>
-        </w:rPr>
-        <w:t xml:space="preserve">**the design specification say we need Fire but we have </w:t>
+          <w:highlight w:val="yellow"/>
+        </w:rPr>
+        <w:t>**the design specification say we need Fire but we have Lava</w:t>
       </w:r>
       <w:r>
         <w:rPr>
           <w:color w:val="FF0000"/>
-        </w:rPr>
-        <w:t>L</w:t>
+          <w:highlight w:val="yellow"/>
+        </w:rPr>
+        <w:t>--fixed</w:t>
       </w:r>
       <w:r>
         <w:rPr>
           <w:color w:val="FF0000"/>
-        </w:rPr>
-        <w:t>ava</w:t>
+          <w:highlight w:val="yellow"/>
+        </w:rPr>
+        <w:t>**</w:t>
+      </w:r>
+    </w:p>
+    <w:p>
+      <w:pPr>
+        <w:pStyle w:val="ListParagraph"/>
+        <w:numPr>
+          <w:ilvl w:val="2"/>
+          <w:numId w:val="1"/>
+        </w:numPr>
+        <w:rPr>
+          <w:highlight w:val="yellow"/>
+        </w:rPr>
+      </w:pPr>
+      <w:r>
+        <w:rPr>
+          <w:highlight w:val="yellow"/>
+        </w:rPr>
+        <w:t>Demonstrat</w:t>
+      </w:r>
+      <w:r>
+        <w:rPr>
+          <w:highlight w:val="yellow"/>
+        </w:rPr>
+        <w:t xml:space="preserve">e pickup of collectables – keys, tokens, </w:t>
+      </w:r>
+      <w:proofErr w:type="spellStart"/>
+      <w:r>
+        <w:rPr>
+          <w:highlight w:val="yellow"/>
+        </w:rPr>
+        <w:t>katanna</w:t>
+      </w:r>
+      <w:proofErr w:type="spellEnd"/>
+      <w:r>
+        <w:rPr>
+          <w:highlight w:val="yellow"/>
+        </w:rPr>
+        <w:t xml:space="preserve"> and shoes</w:t>
+      </w:r>
+    </w:p>
+    <w:p>
+      <w:pPr>
+        <w:pStyle w:val="ListParagraph"/>
+        <w:numPr>
+          <w:ilvl w:val="2"/>
+          <w:numId w:val="1"/>
+        </w:numPr>
+        <w:rPr>
+          <w:highlight w:val="yellow"/>
+        </w:rPr>
+      </w:pPr>
+      <w:r>
+        <w:rPr>
+          <w:highlight w:val="yellow"/>
+        </w:rPr>
+        <w:t>Show the token door not opening, pickup correct amount of keys then it opens</w:t>
+      </w:r>
+    </w:p>
+    <w:p>
+      <w:pPr>
+        <w:pStyle w:val="ListParagraph"/>
+        <w:numPr>
+          <w:ilvl w:val="2"/>
+          <w:numId w:val="1"/>
+        </w:numPr>
+        <w:rPr>
+          <w:highlight w:val="yellow"/>
+        </w:rPr>
+      </w:pPr>
+      <w:r>
+        <w:rPr>
+          <w:highlight w:val="yellow"/>
+        </w:rPr>
+        <w:t>Show same for coloured doors</w:t>
+      </w:r>
+    </w:p>
+    <w:p>
+      <w:pPr>
+        <w:pStyle w:val="ListParagraph"/>
+        <w:numPr>
+          <w:ilvl w:val="2"/>
+          <w:numId w:val="1"/>
+        </w:numPr>
+        <w:rPr>
+          <w:highlight w:val="yellow"/>
+        </w:rPr>
+      </w:pPr>
+      <w:r>
+        <w:rPr>
+          <w:highlight w:val="yellow"/>
+        </w:rPr>
+        <w:t>Die by lava and water? Then show shoes working?</w:t>
+      </w:r>
+    </w:p>
+    <w:p>
+      <w:pPr>
+        <w:pStyle w:val="ListParagraph"/>
+        <w:numPr>
+          <w:ilvl w:val="0"/>
+          <w:numId w:val="1"/>
+        </w:numPr>
+        <w:rPr>
+          <w:highlight w:val="yellow"/>
+        </w:rPr>
+      </w:pPr>
+      <w:r>
+        <w:rPr>
+          <w:highlight w:val="yellow"/>
+        </w:rPr>
+        <w:t>Enemies</w:t>
+      </w:r>
+      <w:r>
+        <w:rPr>
+          <w:highlight w:val="yellow"/>
+        </w:rPr>
+        <w:t xml:space="preserve"> –</w:t>
+      </w:r>
+      <w:r>
+        <w:rPr>
+          <w:color w:val="92D050"/>
+          <w:highlight w:val="yellow"/>
+        </w:rPr>
+        <w:t xml:space="preserve"> show each enemy working</w:t>
+      </w:r>
+    </w:p>
+    <w:p>
+      <w:pPr>
+        <w:pStyle w:val="ListParagraph"/>
+        <w:numPr>
+          <w:ilvl w:val="1"/>
+          <w:numId w:val="1"/>
+        </w:numPr>
+        <w:rPr>
+          <w:highlight w:val="yellow"/>
+        </w:rPr>
+      </w:pPr>
+      <w:r>
+        <w:rPr>
+          <w:highlight w:val="yellow"/>
+        </w:rPr>
+        <w:t>Straight line</w:t>
+      </w:r>
+    </w:p>
+    <w:p>
+      <w:pPr>
+        <w:pStyle w:val="ListParagraph"/>
+        <w:numPr>
+          <w:ilvl w:val="1"/>
+          <w:numId w:val="1"/>
+        </w:numPr>
+        <w:rPr>
+          <w:highlight w:val="yellow"/>
+        </w:rPr>
+      </w:pPr>
+      <w:r>
+        <w:rPr>
+          <w:highlight w:val="yellow"/>
+        </w:rPr>
+        <w:t>Wall following</w:t>
+      </w:r>
+    </w:p>
+    <w:p>
+      <w:pPr>
+        <w:pStyle w:val="ListParagraph"/>
+        <w:numPr>
+          <w:ilvl w:val="1"/>
+          <w:numId w:val="1"/>
+        </w:numPr>
+        <w:rPr>
+          <w:highlight w:val="yellow"/>
+        </w:rPr>
+      </w:pPr>
+      <w:r>
+        <w:rPr>
+          <w:highlight w:val="yellow"/>
+        </w:rPr>
+        <w:t xml:space="preserve">Smart </w:t>
+      </w:r>
+    </w:p>
+    <w:p>
+      <w:pPr>
+        <w:pStyle w:val="ListParagraph"/>
+        <w:numPr>
+          <w:ilvl w:val="1"/>
+          <w:numId w:val="1"/>
+        </w:numPr>
+        <w:rPr>
+          <w:highlight w:val="yellow"/>
+        </w:rPr>
+      </w:pPr>
+      <w:r>
+        <w:rPr>
+          <w:highlight w:val="yellow"/>
+        </w:rPr>
+        <w:t>Dumb</w:t>
+      </w:r>
+    </w:p>
+    <w:p>
+      <w:pPr>
+        <w:pStyle w:val="ListParagraph"/>
+        <w:numPr>
+          <w:ilvl w:val="0"/>
+          <w:numId w:val="1"/>
+        </w:numPr>
+        <w:rPr>
+          <w:highlight w:val="yellow"/>
+        </w:rPr>
+      </w:pPr>
+      <w:r>
+        <w:rPr>
+          <w:highlight w:val="yellow"/>
+        </w:rPr>
+        <w:t>Player death</w:t>
+      </w:r>
+      <w:r>
+        <w:rPr>
+          <w:highlight w:val="yellow"/>
+        </w:rPr>
+        <w:t xml:space="preserve"> </w:t>
+      </w:r>
+      <w:r>
+        <w:rPr>
+          <w:color w:val="92D050"/>
+          <w:highlight w:val="yellow"/>
+        </w:rPr>
+        <w:t>– show what happens when the player is killed</w:t>
+      </w:r>
+    </w:p>
+    <w:p>
+      <w:pPr>
+        <w:pStyle w:val="ListParagraph"/>
+        <w:numPr>
+          <w:ilvl w:val="1"/>
+          <w:numId w:val="1"/>
+        </w:numPr>
+        <w:rPr>
+          <w:highlight w:val="yellow"/>
+        </w:rPr>
+      </w:pPr>
+      <w:r>
+        <w:rPr>
+          <w:highlight w:val="yellow"/>
+        </w:rPr>
+        <w:t>Level restarts after death</w:t>
+      </w:r>
+    </w:p>
+    <w:p>
+      <w:pPr>
+        <w:pStyle w:val="ListParagraph"/>
+        <w:numPr>
+          <w:ilvl w:val="0"/>
+          <w:numId w:val="1"/>
+        </w:numPr>
+      </w:pPr>
+      <w:r>
+        <w:t xml:space="preserve">Level files </w:t>
+      </w:r>
+      <w:r>
+        <w:t xml:space="preserve">– </w:t>
       </w:r>
       <w:r>
         <w:rPr>
           <w:color w:val="FF0000"/>
         </w:rPr>
-        <w:t>--fixed</w:t>
-      </w:r>
-      <w:r>
-        <w:rPr>
-          <w:color w:val="FF0000"/>
-        </w:rPr>
-        <w:t>**</w:t>
-      </w:r>
-    </w:p>
-    <w:p>
-      <w:pPr>
-        <w:pStyle w:val="ListParagraph"/>
-        <w:numPr>
-          <w:ilvl w:val="2"/>
-          <w:numId w:val="1"/>
-        </w:numPr>
-      </w:pPr>
-      <w:r>
-        <w:t>Demonstrat</w:t>
-      </w:r>
-      <w:r>
-        <w:t xml:space="preserve">e pickup of collectables – keys, tokens, </w:t>
-      </w:r>
-      <w:proofErr w:type="spellStart"/>
-      <w:r>
-        <w:t>katanna</w:t>
-      </w:r>
-      <w:proofErr w:type="spellEnd"/>
-      <w:r>
-        <w:t xml:space="preserve"> and shoes</w:t>
-      </w:r>
-    </w:p>
-    <w:p>
-      <w:pPr>
-        <w:pStyle w:val="ListParagraph"/>
-        <w:numPr>
-          <w:ilvl w:val="2"/>
-          <w:numId w:val="1"/>
-        </w:numPr>
-      </w:pPr>
-      <w:r>
-        <w:t>Show the token door not opening, pickup correct amount of keys then it opens</w:t>
-      </w:r>
-    </w:p>
-    <w:p>
-      <w:pPr>
-        <w:pStyle w:val="ListParagraph"/>
-        <w:numPr>
-          <w:ilvl w:val="2"/>
-          <w:numId w:val="1"/>
-        </w:numPr>
-      </w:pPr>
-      <w:r>
-        <w:t>Show same for coloured doors</w:t>
-      </w:r>
-    </w:p>
-    <w:p>
-      <w:pPr>
-        <w:pStyle w:val="ListParagraph"/>
-        <w:numPr>
-          <w:ilvl w:val="2"/>
-          <w:numId w:val="1"/>
-        </w:numPr>
-      </w:pPr>
-      <w:r>
-        <w:t>Die by lava and water? Then show shoes working?</w:t>
+        <w:t>not sure if we have to show this</w:t>
+      </w:r>
+    </w:p>
+    <w:p>
+      <w:pPr>
+        <w:pStyle w:val="ListParagraph"/>
+        <w:numPr>
+          <w:ilvl w:val="1"/>
+          <w:numId w:val="1"/>
+        </w:numPr>
+      </w:pPr>
+      <w:r>
+        <w:t>Storage</w:t>
       </w:r>
     </w:p>
     <w:p>
@@ -338,21 +638,83 @@
           <w:ilvl w:val="0"/>
           <w:numId w:val="1"/>
         </w:numPr>
-      </w:pPr>
-      <w:r>
-        <w:t>Enemies</w:t>
-      </w:r>
-      <w:r>
+        <w:rPr>
+          <w:highlight w:val="yellow"/>
+        </w:rPr>
+      </w:pPr>
+      <w:r>
+        <w:rPr>
+          <w:highlight w:val="yellow"/>
+        </w:rPr>
+        <w:t>Leader boards</w:t>
+      </w:r>
+      <w:r>
+        <w:rPr>
+          <w:highlight w:val="yellow"/>
+        </w:rPr>
         <w:t xml:space="preserve"> </w:t>
       </w:r>
-      <w:r>
-        <w:t>–</w:t>
-      </w:r>
-      <w:r>
+    </w:p>
+    <w:p>
+      <w:pPr>
+        <w:pStyle w:val="ListParagraph"/>
+        <w:numPr>
+          <w:ilvl w:val="1"/>
+          <w:numId w:val="1"/>
+        </w:numPr>
+        <w:rPr>
+          <w:highlight w:val="yellow"/>
+        </w:rPr>
+      </w:pPr>
+      <w:r>
+        <w:rPr>
+          <w:highlight w:val="yellow"/>
+        </w:rPr>
+        <w:t xml:space="preserve">Top 3 quickest times for each level and user profiles that </w:t>
+      </w:r>
+      <w:r>
+        <w:rPr>
+          <w:highlight w:val="yellow"/>
+        </w:rPr>
+        <w:t>completes</w:t>
+      </w:r>
+      <w:r>
+        <w:rPr>
+          <w:highlight w:val="yellow"/>
+        </w:rPr>
+        <w:t xml:space="preserve"> them.</w:t>
+      </w:r>
+    </w:p>
+    <w:p>
+      <w:pPr>
+        <w:pStyle w:val="ListParagraph"/>
+        <w:numPr>
+          <w:ilvl w:val="0"/>
+          <w:numId w:val="1"/>
+        </w:numPr>
         <w:rPr>
           <w:color w:val="92D050"/>
-        </w:rPr>
-        <w:t xml:space="preserve"> show each enemy working</w:t>
+          <w:highlight w:val="yellow"/>
+        </w:rPr>
+      </w:pPr>
+      <w:r>
+        <w:rPr>
+          <w:highlight w:val="yellow"/>
+        </w:rPr>
+        <w:t>Data Persistence</w:t>
+      </w:r>
+      <w:r>
+        <w:rPr>
+          <w:highlight w:val="yellow"/>
+        </w:rPr>
+        <w:t xml:space="preserve"> – </w:t>
+      </w:r>
+      <w:r>
+        <w:rPr>
+          <w:color w:val="92D050"/>
+          <w:highlight w:val="yellow"/>
+        </w:rPr>
+        <w:t>show that opening and closing the game doesn’t affect the data</w:t>
       </w:r>
     </w:p>
     <w:p>
@@ -362,9 +724,30 @@
           <w:ilvl w:val="1"/>
           <w:numId w:val="1"/>
         </w:numPr>
-      </w:pPr>
-      <w:r>
-        <w:t>Straight line</w:t>
+        <w:rPr>
+          <w:highlight w:val="yellow"/>
+        </w:rPr>
+      </w:pPr>
+      <w:r>
+        <w:rPr>
+          <w:highlight w:val="yellow"/>
+        </w:rPr>
+        <w:t>Data does not get lost upon closing and reopening the game</w:t>
+      </w:r>
+    </w:p>
+    <w:p>
+      <w:pPr>
+        <w:pStyle w:val="ListParagraph"/>
+        <w:numPr>
+          <w:ilvl w:val="0"/>
+          <w:numId w:val="1"/>
+        </w:numPr>
+      </w:pPr>
+      <w:r>
+        <w:t>Pause game/Save g</w:t>
+      </w:r>
+      <w:r>
+        <w:t>ame/Load game</w:t>
       </w:r>
     </w:p>
     <w:p>
@@ -376,7 +759,19 @@
         </w:numPr>
       </w:pPr>
       <w:r>
-        <w:t>Wall following</w:t>
+        <w:t>Can save game to file, reload it and be in the same state as before reloading</w:t>
+      </w:r>
+    </w:p>
+    <w:p>
+      <w:pPr>
+        <w:pStyle w:val="ListParagraph"/>
+        <w:numPr>
+          <w:ilvl w:val="0"/>
+          <w:numId w:val="1"/>
+        </w:numPr>
+      </w:pPr>
+      <w:r>
+        <w:t xml:space="preserve">Extra features </w:t>
       </w:r>
     </w:p>
     <w:p>
@@ -388,211 +783,13 @@
         </w:numPr>
       </w:pPr>
       <w:r>
-        <w:t xml:space="preserve">Smart </w:t>
+        <w:t>Audio</w:t>
+      </w:r>
+      <w:r>
+        <w:t xml:space="preserve"> </w:t>
       </w:r>
       <w:bookmarkStart w:id="0" w:name="_GoBack"/>
       <w:bookmarkEnd w:id="0"/>
-    </w:p>
-    <w:p>
-      <w:pPr>
-        <w:pStyle w:val="ListParagraph"/>
-        <w:numPr>
-          <w:ilvl w:val="1"/>
-          <w:numId w:val="1"/>
-        </w:numPr>
-      </w:pPr>
-      <w:r>
-        <w:t>Dumb</w:t>
-      </w:r>
-    </w:p>
-    <w:p>
-      <w:pPr>
-        <w:pStyle w:val="ListParagraph"/>
-        <w:numPr>
-          <w:ilvl w:val="0"/>
-          <w:numId w:val="1"/>
-        </w:numPr>
-      </w:pPr>
-      <w:r>
-        <w:t>Player death</w:t>
-      </w:r>
-      <w:r>
-        <w:t xml:space="preserve"> </w:t>
-      </w:r>
-      <w:r>
-        <w:rPr>
-          <w:color w:val="92D050"/>
-        </w:rPr>
-        <w:t>– show what happens when the player is killed</w:t>
-      </w:r>
-    </w:p>
-    <w:p>
-      <w:pPr>
-        <w:pStyle w:val="ListParagraph"/>
-        <w:numPr>
-          <w:ilvl w:val="1"/>
-          <w:numId w:val="1"/>
-        </w:numPr>
-      </w:pPr>
-      <w:r>
-        <w:t>Level restarts after death</w:t>
-      </w:r>
-    </w:p>
-    <w:p>
-      <w:pPr>
-        <w:pStyle w:val="ListParagraph"/>
-        <w:numPr>
-          <w:ilvl w:val="0"/>
-          <w:numId w:val="1"/>
-        </w:numPr>
-      </w:pPr>
-      <w:r>
-        <w:t xml:space="preserve">Level files </w:t>
-      </w:r>
-      <w:r>
-        <w:t xml:space="preserve">– </w:t>
-      </w:r>
-      <w:r>
-        <w:rPr>
-          <w:color w:val="FF0000"/>
-        </w:rPr>
-        <w:t>not sure if we have to show this</w:t>
-      </w:r>
-    </w:p>
-    <w:p>
-      <w:pPr>
-        <w:pStyle w:val="ListParagraph"/>
-        <w:numPr>
-          <w:ilvl w:val="1"/>
-          <w:numId w:val="1"/>
-        </w:numPr>
-      </w:pPr>
-      <w:r>
-        <w:t>Storage</w:t>
-      </w:r>
-    </w:p>
-    <w:p>
-      <w:pPr>
-        <w:pStyle w:val="ListParagraph"/>
-        <w:numPr>
-          <w:ilvl w:val="0"/>
-          <w:numId w:val="1"/>
-        </w:numPr>
-      </w:pPr>
-      <w:r>
-        <w:t>Leader boards</w:t>
-      </w:r>
-      <w:r>
-        <w:t xml:space="preserve"> </w:t>
-      </w:r>
-    </w:p>
-    <w:p>
-      <w:pPr>
-        <w:pStyle w:val="ListParagraph"/>
-        <w:numPr>
-          <w:ilvl w:val="1"/>
-          <w:numId w:val="1"/>
-        </w:numPr>
-      </w:pPr>
-      <w:r>
-        <w:t xml:space="preserve">Top 3 quickest times for each level and user profiles that </w:t>
-      </w:r>
-      <w:r>
-        <w:t>completes</w:t>
-      </w:r>
-      <w:r>
-        <w:t xml:space="preserve"> them.</w:t>
-      </w:r>
-    </w:p>
-    <w:p>
-      <w:pPr>
-        <w:pStyle w:val="ListParagraph"/>
-        <w:numPr>
-          <w:ilvl w:val="0"/>
-          <w:numId w:val="1"/>
-        </w:numPr>
-        <w:rPr>
-          <w:color w:val="92D050"/>
-        </w:rPr>
-      </w:pPr>
-      <w:r>
-        <w:t>Data Persistence</w:t>
-      </w:r>
-      <w:r>
-        <w:t xml:space="preserve"> – </w:t>
-      </w:r>
-      <w:r>
-        <w:rPr>
-          <w:color w:val="92D050"/>
-        </w:rPr>
-        <w:t>show that opening and closing the game doesn’t affect the data</w:t>
-      </w:r>
-    </w:p>
-    <w:p>
-      <w:pPr>
-        <w:pStyle w:val="ListParagraph"/>
-        <w:numPr>
-          <w:ilvl w:val="1"/>
-          <w:numId w:val="1"/>
-        </w:numPr>
-      </w:pPr>
-      <w:r>
-        <w:t>Data does not get lost upon closing and reopening the game</w:t>
-      </w:r>
-    </w:p>
-    <w:p>
-      <w:pPr>
-        <w:pStyle w:val="ListParagraph"/>
-        <w:numPr>
-          <w:ilvl w:val="0"/>
-          <w:numId w:val="1"/>
-        </w:numPr>
-      </w:pPr>
-      <w:r>
-        <w:t>Pause game/Save g</w:t>
-      </w:r>
-      <w:r>
-        <w:t>ame/Load game</w:t>
-      </w:r>
-    </w:p>
-    <w:p>
-      <w:pPr>
-        <w:pStyle w:val="ListParagraph"/>
-        <w:numPr>
-          <w:ilvl w:val="1"/>
-          <w:numId w:val="1"/>
-        </w:numPr>
-      </w:pPr>
-      <w:r>
-        <w:t>Can save game to file, reload it and be in the same state as before reloading</w:t>
-      </w:r>
-    </w:p>
-    <w:p>
-      <w:pPr>
-        <w:pStyle w:val="ListParagraph"/>
-        <w:numPr>
-          <w:ilvl w:val="0"/>
-          <w:numId w:val="1"/>
-        </w:numPr>
-      </w:pPr>
-      <w:r>
-        <w:t xml:space="preserve">Extra features </w:t>
-      </w:r>
-    </w:p>
-    <w:p>
-      <w:pPr>
-        <w:pStyle w:val="ListParagraph"/>
-        <w:numPr>
-          <w:ilvl w:val="1"/>
-          <w:numId w:val="1"/>
-        </w:numPr>
-      </w:pPr>
-      <w:r>
-        <w:t>Audio</w:t>
-      </w:r>
-      <w:r>
-        <w:t xml:space="preserve"> </w:t>
-      </w:r>
     </w:p>
     <w:p>
       <w:pPr>
@@ -648,7 +845,7 @@
 </file>
 
 <file path=word/numbering.xml><?xml version="1.0" encoding="utf-8"?>
-<w:numbering xmlns:wpc="http://schemas.microsoft.com/office/word/2010/wordprocessingCanvas" xmlns:mc="http://schemas.openxmlformats.org/markup-compatibility/2006" xmlns:o="urn:schemas-microsoft-com:office:office" xmlns:r="http://schemas.openxmlformats.org/officeDocument/2006/relationships" xmlns:m="http://schemas.openxmlformats.org/officeDocument/2006/math" xmlns:v="urn:schemas-microsoft-com:vml" xmlns:wp14="http://schemas.microsoft.com/office/word/2010/wordprocessingDrawing" xmlns:wp="http://schemas.openxmlformats.org/drawingml/2006/wordprocessingDrawing" xmlns:w10="urn:schemas-microsoft-com:office:word" xmlns:w="http://schemas.openxmlformats.org/wordprocessingml/2006/main" xmlns:w14="http://schemas.microsoft.com/office/word/2010/wordml" xmlns:w15="http://schemas.microsoft.com/office/word/2012/wordml" xmlns:wpg="http://schemas.microsoft.com/office/word/2010/wordprocessingGroup" xmlns:wpi="http://schemas.microsoft.com/office/word/2010/wordprocessingInk" xmlns:wne="http://schemas.microsoft.com/office/word/2006/wordml" xmlns:wps="http://schemas.microsoft.com/office/word/2010/wordprocessingShape" mc:Ignorable="w14 w15 wp14">
+<w:numbering xmlns:wpc="http://schemas.microsoft.com/office/word/2010/wordprocessingCanvas" xmlns:cx="http://schemas.microsoft.com/office/drawing/2014/chartex" xmlns:cx1="http://schemas.microsoft.com/office/drawing/2015/9/8/chartex" xmlns:cx2="http://schemas.microsoft.com/office/drawing/2015/10/21/chartex" xmlns:cx3="http://schemas.microsoft.com/office/drawing/2016/5/9/chartex" xmlns:cx4="http://schemas.microsoft.com/office/drawing/2016/5/10/chartex" xmlns:cx5="http://schemas.microsoft.com/office/drawing/2016/5/11/chartex" xmlns:cx6="http://schemas.microsoft.com/office/drawing/2016/5/12/chartex" xmlns:cx7="http://schemas.microsoft.com/office/drawing/2016/5/13/chartex" xmlns:cx8="http://schemas.microsoft.com/office/drawing/2016/5/14/chartex" xmlns:mc="http://schemas.openxmlformats.org/markup-compatibility/2006" xmlns:aink="http://schemas.microsoft.com/office/drawing/2016/ink" xmlns:am3d="http://schemas.microsoft.com/office/drawing/2017/model3d" xmlns:o="urn:schemas-microsoft-com:office:office" xmlns:r="http://schemas.openxmlformats.org/officeDocument/2006/relationships" xmlns:m="http://schemas.openxmlformats.org/officeDocument/2006/math" xmlns:v="urn:schemas-microsoft-com:vml" xmlns:wp14="http://schemas.microsoft.com/office/word/2010/wordprocessingDrawing" xmlns:wp="http://schemas.openxmlformats.org/drawingml/2006/wordprocessingDrawing" xmlns:w10="urn:schemas-microsoft-com:office:word" xmlns:w="http://schemas.openxmlformats.org/wordprocessingml/2006/main" xmlns:w14="http://schemas.microsoft.com/office/word/2010/wordml" xmlns:w15="http://schemas.microsoft.com/office/word/2012/wordml" xmlns:w16cid="http://schemas.microsoft.com/office/word/2016/wordml/cid" xmlns:w16se="http://schemas.microsoft.com/office/word/2015/wordml/symex" xmlns:wpg="http://schemas.microsoft.com/office/word/2010/wordprocessingGroup" xmlns:wpi="http://schemas.microsoft.com/office/word/2010/wordprocessingInk" xmlns:wne="http://schemas.microsoft.com/office/word/2006/wordml" xmlns:wps="http://schemas.microsoft.com/office/word/2010/wordprocessingShape" mc:Ignorable="w14 w15 w16se w16cid wp14">
   <w:abstractNum w:abstractNumId="0" w15:restartNumberingAfterBreak="0">
     <w:nsid w:val="636D281B"/>
     <w:multiLevelType w:val="hybridMultilevel"/>
@@ -659,7 +856,7 @@
       <w:lvlText w:val="%1."/>
       <w:lvlJc w:val="left"/>
       <w:pPr>
-        <w:ind w:left="720" w:hanging="360"/>
+        <w:ind w:left="785" w:hanging="360"/>
       </w:pPr>
       <w:rPr>
         <w:rFonts w:hint="default"/>
@@ -746,7 +943,7 @@
 </file>
 
 <file path=word/styles.xml><?xml version="1.0" encoding="utf-8"?>
-<w:styles xmlns:mc="http://schemas.openxmlformats.org/markup-compatibility/2006" xmlns:r="http://schemas.openxmlformats.org/officeDocument/2006/relationships" xmlns:w="http://schemas.openxmlformats.org/wordprocessingml/2006/main" xmlns:w14="http://schemas.microsoft.com/office/word/2010/wordml" xmlns:w15="http://schemas.microsoft.com/office/word/2012/wordml" mc:Ignorable="w14 w15">
+<w:styles xmlns:mc="http://schemas.openxmlformats.org/markup-compatibility/2006" xmlns:r="http://schemas.openxmlformats.org/officeDocument/2006/relationships" xmlns:w="http://schemas.openxmlformats.org/wordprocessingml/2006/main" xmlns:w14="http://schemas.microsoft.com/office/word/2010/wordml" xmlns:w15="http://schemas.microsoft.com/office/word/2012/wordml" xmlns:w16cid="http://schemas.microsoft.com/office/word/2016/wordml/cid" xmlns:w16se="http://schemas.microsoft.com/office/word/2015/wordml/symex" mc:Ignorable="w14 w15 w16se w16cid">
   <w:docDefaults>
     <w:rPrDefault>
       <w:rPr>
@@ -758,7 +955,7 @@
     </w:rPrDefault>
     <w:pPrDefault/>
   </w:docDefaults>
-  <w:latentStyles w:defLockedState="0" w:defUIPriority="99" w:defSemiHidden="0" w:defUnhideWhenUsed="0" w:defQFormat="0" w:count="371">
+  <w:latentStyles w:defLockedState="0" w:defUIPriority="99" w:defSemiHidden="0" w:defUnhideWhenUsed="0" w:defQFormat="0" w:count="376">
     <w:lsdException w:name="Normal" w:uiPriority="0" w:qFormat="1"/>
     <w:lsdException w:name="heading 1" w:uiPriority="9" w:qFormat="1"/>
     <w:lsdException w:name="heading 2" w:semiHidden="1" w:uiPriority="9" w:unhideWhenUsed="1" w:qFormat="1"/>
@@ -864,7 +1061,6 @@
     <w:lsdException w:name="HTML Sample" w:semiHidden="1" w:unhideWhenUsed="1"/>
     <w:lsdException w:name="HTML Typewriter" w:semiHidden="1" w:unhideWhenUsed="1"/>
     <w:lsdException w:name="HTML Variable" w:semiHidden="1" w:unhideWhenUsed="1"/>
-    <w:lsdException w:name="Normal Table" w:semiHidden="1" w:unhideWhenUsed="1"/>
     <w:lsdException w:name="annotation subject" w:semiHidden="1" w:unhideWhenUsed="1"/>
     <w:lsdException w:name="No List" w:semiHidden="1" w:unhideWhenUsed="1"/>
     <w:lsdException w:name="Outline List 1" w:semiHidden="1" w:unhideWhenUsed="1"/>
@@ -907,11 +1103,8 @@
     <w:lsdException w:name="Table Contemporary" w:semiHidden="1" w:unhideWhenUsed="1"/>
     <w:lsdException w:name="Table Elegant" w:semiHidden="1" w:unhideWhenUsed="1"/>
     <w:lsdException w:name="Table Professional" w:semiHidden="1" w:unhideWhenUsed="1"/>
-    <w:lsdException w:name="Table Subtle 1" w:semiHidden="1" w:unhideWhenUsed="1"/>
     <w:lsdException w:name="Table Subtle 2" w:semiHidden="1" w:unhideWhenUsed="1"/>
     <w:lsdException w:name="Table Web 1" w:semiHidden="1" w:unhideWhenUsed="1"/>
-    <w:lsdException w:name="Table Web 2" w:semiHidden="1" w:unhideWhenUsed="1"/>
-    <w:lsdException w:name="Table Web 3" w:semiHidden="1" w:unhideWhenUsed="1"/>
     <w:lsdException w:name="Balloon Text" w:semiHidden="1" w:unhideWhenUsed="1"/>
     <w:lsdException w:name="Table Grid" w:uiPriority="39"/>
     <w:lsdException w:name="Table Theme" w:semiHidden="1" w:unhideWhenUsed="1"/>
@@ -1130,6 +1323,11 @@
     <w:lsdException w:name="List Table 5 Dark Accent 6" w:uiPriority="50"/>
     <w:lsdException w:name="List Table 6 Colorful Accent 6" w:uiPriority="51"/>
     <w:lsdException w:name="List Table 7 Colorful Accent 6" w:uiPriority="52"/>
+    <w:lsdException w:name="Mention" w:semiHidden="1" w:unhideWhenUsed="1"/>
+    <w:lsdException w:name="Smart Hyperlink" w:semiHidden="1" w:unhideWhenUsed="1"/>
+    <w:lsdException w:name="Hashtag" w:semiHidden="1" w:unhideWhenUsed="1"/>
+    <w:lsdException w:name="Unresolved Mention" w:semiHidden="1" w:unhideWhenUsed="1"/>
+    <w:lsdException w:name="Smart Link" w:semiHidden="1" w:unhideWhenUsed="1"/>
   </w:latentStyles>
   <w:style w:type="paragraph" w:default="1" w:styleId="Normal">
     <w:name w:val="Normal"/>

</xml_diff>